<commit_message>
Completing the problems for E grade
</commit_message>
<xml_diff>
--- a/Remaining Solutions.docx
+++ b/Remaining Solutions.docx
@@ -236,81 +236,39 @@
             <w:rFonts w:ascii="Cambria Math" w:eastAsiaTheme="minorEastAsia" w:hAnsi="Cambria Math"/>
             <w:szCs w:val="36"/>
           </w:rPr>
-          <m:t>=</m:t>
-        </m:r>
+          <m:t>=Elevators</m:t>
+        </m:r>
+      </m:oMath>
+    </w:p>
+    <w:p>
+      <w:pPr>
+        <w:pStyle w:val="ListParagraph"/>
+        <w:ind w:left="0"/>
+        <w:rPr>
+          <w:rFonts w:eastAsiaTheme="minorEastAsia"/>
+          <w:szCs w:val="36"/>
+        </w:rPr>
+      </w:pPr>
+      <w:r>
+        <w:rPr>
+          <w:szCs w:val="36"/>
+        </w:rPr>
+        <w:t>S4:</w:t>
+      </w:r>
+      <w:r>
+        <w:rPr>
+          <w:rFonts w:eastAsiaTheme="minorEastAsia"/>
+          <w:szCs w:val="36"/>
+        </w:rPr>
+        <w:t xml:space="preserve"> </w:t>
+      </w:r>
+      <m:oMath>
         <m:r>
           <w:rPr>
             <w:rFonts w:ascii="Cambria Math" w:eastAsiaTheme="minorEastAsia" w:hAnsi="Cambria Math"/>
             <w:szCs w:val="36"/>
           </w:rPr>
-          <m:t>Elevators</m:t>
-        </m:r>
-      </m:oMath>
-    </w:p>
-    <w:p>
-      <w:pPr>
-        <w:pStyle w:val="ListParagraph"/>
-        <w:ind w:left="0"/>
-        <w:rPr>
-          <w:rFonts w:eastAsiaTheme="minorEastAsia"/>
-          <w:szCs w:val="36"/>
-        </w:rPr>
-      </w:pPr>
-      <w:r>
-        <w:rPr>
-          <w:szCs w:val="36"/>
-        </w:rPr>
-        <w:t>S4:</w:t>
-      </w:r>
-      <w:r>
-        <w:rPr>
-          <w:rFonts w:eastAsiaTheme="minorEastAsia"/>
-          <w:szCs w:val="36"/>
-        </w:rPr>
-        <w:t xml:space="preserve"> </w:t>
-      </w:r>
-      <m:oMath>
-        <m:r>
-          <w:rPr>
-            <w:rFonts w:ascii="Cambria Math" w:eastAsiaTheme="minorEastAsia" w:hAnsi="Cambria Math"/>
-            <w:szCs w:val="36"/>
-          </w:rPr>
-          <m:t>R</m:t>
-        </m:r>
-        <m:r>
-          <w:rPr>
-            <w:rFonts w:ascii="Cambria Math" w:eastAsiaTheme="minorEastAsia" w:hAnsi="Cambria Math"/>
-            <w:szCs w:val="36"/>
-          </w:rPr>
-          <m:t>oomate(</m:t>
-        </m:r>
-        <m:r>
-          <w:rPr>
-            <w:rFonts w:ascii="Cambria Math" w:eastAsiaTheme="minorEastAsia" w:hAnsi="Cambria Math"/>
-            <w:szCs w:val="36"/>
-          </w:rPr>
-          <m:t>Carol</m:t>
-        </m:r>
-        <m:r>
-          <w:rPr>
-            <w:rFonts w:ascii="Cambria Math" w:eastAsiaTheme="minorEastAsia" w:hAnsi="Cambria Math"/>
-            <w:szCs w:val="36"/>
-          </w:rPr>
-          <m:t>,</m:t>
-        </m:r>
-        <m:r>
-          <w:rPr>
-            <w:rFonts w:ascii="Cambria Math" w:eastAsiaTheme="minorEastAsia" w:hAnsi="Cambria Math"/>
-            <w:szCs w:val="36"/>
-          </w:rPr>
-          <m:t>Ted</m:t>
-        </m:r>
-        <m:r>
-          <w:rPr>
-            <w:rFonts w:ascii="Cambria Math" w:eastAsiaTheme="minorEastAsia" w:hAnsi="Cambria Math"/>
-            <w:szCs w:val="36"/>
-          </w:rPr>
-          <m:t>)</m:t>
+          <m:t>Roomate(Carol,Ted)</m:t>
         </m:r>
       </m:oMath>
     </w:p>
@@ -369,21 +327,7 @@
             <w:rFonts w:ascii="Cambria Math" w:eastAsiaTheme="minorEastAsia" w:hAnsi="Cambria Math"/>
             <w:szCs w:val="36"/>
           </w:rPr>
-          <m:t xml:space="preserve">=Elevators </m:t>
-        </m:r>
-        <m:r>
-          <w:rPr>
-            <w:rFonts w:ascii="Cambria Math" w:eastAsiaTheme="minorEastAsia" w:hAnsi="Cambria Math"/>
-            <w:szCs w:val="36"/>
-          </w:rPr>
-          <m:t>=⇒</m:t>
-        </m:r>
-        <m:r>
-          <w:rPr>
-            <w:rFonts w:ascii="Cambria Math" w:eastAsiaTheme="minorEastAsia" w:hAnsi="Cambria Math"/>
-            <w:szCs w:val="36"/>
-          </w:rPr>
-          <m:t>House</m:t>
+          <m:t>=Elevators =⇒House</m:t>
         </m:r>
         <m:d>
           <m:dPr>
@@ -410,14 +354,7 @@
             <w:rFonts w:ascii="Cambria Math" w:eastAsiaTheme="minorEastAsia" w:hAnsi="Cambria Math"/>
             <w:szCs w:val="36"/>
           </w:rPr>
-          <m:t>=</m:t>
-        </m:r>
-        <m:r>
-          <w:rPr>
-            <w:rFonts w:ascii="Cambria Math" w:eastAsiaTheme="minorEastAsia" w:hAnsi="Cambria Math"/>
-            <w:szCs w:val="36"/>
-          </w:rPr>
-          <m:t>Blue</m:t>
+          <m:t>=Blue</m:t>
         </m:r>
       </m:oMath>
     </w:p>
@@ -469,21 +406,7 @@
             <w:rFonts w:ascii="Cambria Math" w:hAnsi="Cambria Math"/>
             <w:szCs w:val="36"/>
           </w:rPr>
-          <m:t xml:space="preserve">=Red </m:t>
-        </m:r>
-        <m:r>
-          <w:rPr>
-            <w:rFonts w:ascii="Cambria Math" w:hAnsi="Cambria Math"/>
-            <w:szCs w:val="36"/>
-          </w:rPr>
-          <m:t>=⇒</m:t>
-        </m:r>
-        <m:r>
-          <w:rPr>
-            <w:rFonts w:ascii="Cambria Math" w:hAnsi="Cambria Math"/>
-            <w:szCs w:val="36"/>
-          </w:rPr>
-          <m:t>Fear</m:t>
+          <m:t>=Red =⇒Fear</m:t>
         </m:r>
         <m:d>
           <m:dPr>
@@ -562,21 +485,7 @@
             <w:rFonts w:ascii="Cambria Math" w:hAnsi="Cambria Math"/>
             <w:szCs w:val="36"/>
           </w:rPr>
-          <m:t xml:space="preserve">=Snaps </m:t>
-        </m:r>
-        <m:r>
-          <w:rPr>
-            <w:rFonts w:ascii="Cambria Math" w:hAnsi="Cambria Math"/>
-            <w:szCs w:val="36"/>
-          </w:rPr>
-          <m:t>=⇒</m:t>
-        </m:r>
-        <m:r>
-          <w:rPr>
-            <w:rFonts w:ascii="Cambria Math" w:hAnsi="Cambria Math"/>
-            <w:szCs w:val="36"/>
-          </w:rPr>
-          <m:t>House</m:t>
+          <m:t>=Snaps =⇒House</m:t>
         </m:r>
         <m:d>
           <m:dPr>
@@ -628,14 +537,7 @@
             <w:rFonts w:ascii="Cambria Math" w:hAnsi="Cambria Math"/>
             <w:szCs w:val="36"/>
           </w:rPr>
-          <m:t>∀</m:t>
-        </m:r>
-        <m:r>
-          <w:rPr>
-            <w:rFonts w:ascii="Cambria Math" w:hAnsi="Cambria Math"/>
-            <w:szCs w:val="36"/>
-          </w:rPr>
-          <m:t>x. Roomate</m:t>
+          <m:t>∀x. Roomate</m:t>
         </m:r>
         <m:d>
           <m:dPr>
@@ -662,14 +564,7 @@
             <w:rFonts w:ascii="Cambria Math" w:hAnsi="Cambria Math"/>
             <w:szCs w:val="36"/>
           </w:rPr>
-          <m:t>=⇒</m:t>
-        </m:r>
-        <m:r>
-          <w:rPr>
-            <w:rFonts w:ascii="Cambria Math" w:hAnsi="Cambria Math"/>
-            <w:szCs w:val="36"/>
-          </w:rPr>
-          <m:t>Drink</m:t>
+          <m:t>=⇒Drink</m:t>
         </m:r>
         <m:d>
           <m:dPr>
@@ -751,14 +646,7 @@
             <w:rFonts w:ascii="Cambria Math" w:eastAsiaTheme="minorEastAsia" w:hAnsi="Cambria Math"/>
             <w:szCs w:val="36"/>
           </w:rPr>
-          <m:t>∧</m:t>
-        </m:r>
-        <m:r>
-          <w:rPr>
-            <w:rFonts w:ascii="Cambria Math" w:eastAsiaTheme="minorEastAsia" w:hAnsi="Cambria Math"/>
-            <w:szCs w:val="36"/>
-          </w:rPr>
-          <m:t>Fear</m:t>
+          <m:t>∧Fear</m:t>
         </m:r>
         <m:d>
           <m:dPr>
@@ -792,14 +680,7 @@
             <w:rFonts w:ascii="Cambria Math" w:hAnsi="Cambria Math"/>
             <w:szCs w:val="36"/>
           </w:rPr>
-          <m:t>=⇒</m:t>
-        </m:r>
-        <m:r>
-          <w:rPr>
-            <w:rFonts w:ascii="Cambria Math" w:hAnsi="Cambria Math"/>
-            <w:szCs w:val="36"/>
-          </w:rPr>
-          <m:t>Fear</m:t>
+          <m:t>=⇒Fear</m:t>
         </m:r>
         <m:d>
           <m:dPr>
@@ -881,21 +762,7 @@
             <w:rFonts w:ascii="Cambria Math" w:eastAsiaTheme="minorEastAsia" w:hAnsi="Cambria Math"/>
             <w:szCs w:val="36"/>
           </w:rPr>
-          <m:t xml:space="preserve"> </m:t>
-        </m:r>
-        <m:r>
-          <w:rPr>
-            <w:rFonts w:ascii="Cambria Math" w:eastAsiaTheme="minorEastAsia" w:hAnsi="Cambria Math"/>
-            <w:szCs w:val="36"/>
-          </w:rPr>
-          <m:t>∧</m:t>
-        </m:r>
-        <m:r>
-          <w:rPr>
-            <w:rFonts w:ascii="Cambria Math" w:eastAsiaTheme="minorEastAsia" w:hAnsi="Cambria Math"/>
-            <w:szCs w:val="36"/>
-          </w:rPr>
-          <m:t xml:space="preserve"> Drink</m:t>
+          <m:t xml:space="preserve"> ∧ Drink</m:t>
         </m:r>
         <m:d>
           <m:dPr>
@@ -929,14 +796,7 @@
             <w:rFonts w:ascii="Cambria Math" w:hAnsi="Cambria Math"/>
             <w:szCs w:val="36"/>
           </w:rPr>
-          <m:t>=⇒</m:t>
-        </m:r>
-        <m:r>
-          <w:rPr>
-            <w:rFonts w:ascii="Cambria Math" w:hAnsi="Cambria Math"/>
-            <w:szCs w:val="36"/>
-          </w:rPr>
-          <m:t>Music</m:t>
+          <m:t>=⇒Music</m:t>
         </m:r>
         <m:d>
           <m:dPr>
@@ -1018,21 +878,7 @@
             <w:rFonts w:ascii="Cambria Math" w:eastAsiaTheme="minorEastAsia" w:hAnsi="Cambria Math"/>
             <w:szCs w:val="36"/>
           </w:rPr>
-          <m:t>∧</m:t>
-        </m:r>
-        <m:r>
-          <w:rPr>
-            <w:rFonts w:ascii="Cambria Math" w:eastAsiaTheme="minorEastAsia" w:hAnsi="Cambria Math"/>
-            <w:szCs w:val="36"/>
-          </w:rPr>
-          <m:t xml:space="preserve"> </m:t>
-        </m:r>
-        <m:r>
-          <w:rPr>
-            <w:rFonts w:ascii="Cambria Math" w:eastAsiaTheme="minorEastAsia" w:hAnsi="Cambria Math"/>
-            <w:szCs w:val="36"/>
-          </w:rPr>
-          <m:t>Fear</m:t>
+          <m:t>∧ Fear</m:t>
         </m:r>
         <m:d>
           <m:dPr>
@@ -1155,14 +1001,7 @@
             <w:rFonts w:ascii="Cambria Math" w:eastAsiaTheme="minorEastAsia" w:hAnsi="Cambria Math"/>
             <w:szCs w:val="36"/>
           </w:rPr>
-          <m:t>∧</m:t>
-        </m:r>
-        <m:r>
-          <w:rPr>
-            <w:rFonts w:ascii="Cambria Math" w:eastAsiaTheme="minorEastAsia" w:hAnsi="Cambria Math"/>
-            <w:szCs w:val="36"/>
-          </w:rPr>
-          <m:t xml:space="preserve"> Drink</m:t>
+          <m:t>∧ Drink</m:t>
         </m:r>
         <m:d>
           <m:dPr>
@@ -1189,28 +1028,14 @@
             <w:rFonts w:ascii="Cambria Math" w:eastAsiaTheme="minorEastAsia" w:hAnsi="Cambria Math"/>
             <w:szCs w:val="36"/>
           </w:rPr>
-          <m:t>=</m:t>
-        </m:r>
-        <m:r>
-          <w:rPr>
-            <w:rFonts w:ascii="Cambria Math" w:eastAsiaTheme="minorEastAsia" w:hAnsi="Cambria Math"/>
-            <w:szCs w:val="36"/>
-          </w:rPr>
-          <m:t>Snaps</m:t>
+          <m:t>=Snaps</m:t>
         </m:r>
         <m:r>
           <w:rPr>
             <w:rFonts w:ascii="Cambria Math" w:hAnsi="Cambria Math"/>
             <w:szCs w:val="36"/>
           </w:rPr>
-          <m:t>=⇒</m:t>
-        </m:r>
-        <m:r>
-          <w:rPr>
-            <w:rFonts w:ascii="Cambria Math" w:hAnsi="Cambria Math"/>
-            <w:szCs w:val="36"/>
-          </w:rPr>
-          <m:t>Music</m:t>
+          <m:t>=⇒Music</m:t>
         </m:r>
         <m:d>
           <m:dPr>
@@ -1290,14 +1115,7 @@
                 <w:rFonts w:ascii="Cambria Math" w:hAnsi="Cambria Math"/>
                 <w:szCs w:val="36"/>
               </w:rPr>
-              <m:t>x,</m:t>
-            </m:r>
-            <m:r>
-              <w:rPr>
-                <w:rFonts w:ascii="Cambria Math" w:hAnsi="Cambria Math"/>
-                <w:szCs w:val="36"/>
-              </w:rPr>
-              <m:t>Ted</m:t>
+              <m:t>x,Ted</m:t>
             </m:r>
           </m:e>
         </m:d>
@@ -1306,14 +1124,7 @@
             <w:rFonts w:ascii="Cambria Math" w:eastAsiaTheme="minorEastAsia" w:hAnsi="Cambria Math"/>
             <w:szCs w:val="36"/>
           </w:rPr>
-          <m:t>∧</m:t>
-        </m:r>
-        <m:r>
-          <w:rPr>
-            <w:rFonts w:ascii="Cambria Math" w:eastAsiaTheme="minorEastAsia" w:hAnsi="Cambria Math"/>
-            <w:szCs w:val="36"/>
-          </w:rPr>
-          <m:t xml:space="preserve"> Drink</m:t>
+          <m:t>∧ Drink</m:t>
         </m:r>
         <m:d>
           <m:dPr>
@@ -1340,35 +1151,7 @@
             <w:rFonts w:ascii="Cambria Math" w:eastAsiaTheme="minorEastAsia" w:hAnsi="Cambria Math"/>
             <w:szCs w:val="36"/>
           </w:rPr>
-          <m:t>=Snaps</m:t>
-        </m:r>
-        <m:r>
-          <w:rPr>
-            <w:rFonts w:ascii="Cambria Math" w:eastAsiaTheme="minorEastAsia" w:hAnsi="Cambria Math"/>
-            <w:szCs w:val="36"/>
-          </w:rPr>
-          <m:t xml:space="preserve"> </m:t>
-        </m:r>
-        <m:r>
-          <w:rPr>
-            <w:rFonts w:ascii="Cambria Math" w:eastAsiaTheme="minorEastAsia" w:hAnsi="Cambria Math"/>
-            <w:szCs w:val="36"/>
-          </w:rPr>
-          <m:t>∧</m:t>
-        </m:r>
-        <m:r>
-          <w:rPr>
-            <w:rFonts w:ascii="Cambria Math" w:eastAsiaTheme="minorEastAsia" w:hAnsi="Cambria Math"/>
-            <w:szCs w:val="36"/>
-          </w:rPr>
-          <m:t xml:space="preserve"> </m:t>
-        </m:r>
-        <m:r>
-          <w:rPr>
-            <w:rFonts w:ascii="Cambria Math" w:eastAsiaTheme="minorEastAsia" w:hAnsi="Cambria Math"/>
-            <w:szCs w:val="36"/>
-          </w:rPr>
-          <m:t>Fear</m:t>
+          <m:t>=Snaps ∧ Fear</m:t>
         </m:r>
         <m:d>
           <m:dPr>
@@ -1395,21 +1178,7 @@
             <w:rFonts w:ascii="Cambria Math" w:hAnsi="Cambria Math"/>
             <w:szCs w:val="36"/>
           </w:rPr>
-          <m:t>=Spiders</m:t>
-        </m:r>
-        <m:r>
-          <w:rPr>
-            <w:rFonts w:ascii="Cambria Math" w:hAnsi="Cambria Math"/>
-            <w:szCs w:val="36"/>
-          </w:rPr>
-          <m:t>=⇒</m:t>
-        </m:r>
-        <m:r>
-          <w:rPr>
-            <w:rFonts w:ascii="Cambria Math" w:hAnsi="Cambria Math"/>
-            <w:szCs w:val="36"/>
-          </w:rPr>
-          <m:t>Music</m:t>
+          <m:t>=Spiders=⇒Music</m:t>
         </m:r>
         <m:d>
           <m:dPr>
@@ -1436,14 +1205,7 @@
             <w:rFonts w:ascii="Cambria Math" w:hAnsi="Cambria Math"/>
             <w:szCs w:val="36"/>
           </w:rPr>
-          <m:t>=</m:t>
-        </m:r>
-        <m:r>
-          <w:rPr>
-            <w:rFonts w:ascii="Cambria Math" w:hAnsi="Cambria Math"/>
-            <w:szCs w:val="36"/>
-          </w:rPr>
-          <m:t>Abba</m:t>
+          <m:t>=Abba</m:t>
         </m:r>
       </m:oMath>
     </w:p>
@@ -1852,7 +1614,7 @@
         <w:pStyle w:val="ListParagraph"/>
         <w:numPr>
           <w:ilvl w:val="0"/>
-          <w:numId w:val="1"/>
+          <w:numId w:val="2"/>
         </w:numPr>
         <w:tabs>
           <w:tab w:val="left" w:pos="2235"/>
@@ -1870,8 +1632,717 @@
         </w:rPr>
         <w:t xml:space="preserve"> </w:t>
       </w:r>
+    </w:p>
+    <w:p>
+      <w:pPr>
+        <w:pStyle w:val="ListParagraph"/>
+        <w:tabs>
+          <w:tab w:val="left" w:pos="2235"/>
+        </w:tabs>
+        <w:ind w:left="426"/>
+        <w:rPr>
+          <w:rFonts w:eastAsiaTheme="minorEastAsia"/>
+          <w:szCs w:val="36"/>
+        </w:rPr>
+      </w:pPr>
+      <w:r>
+        <w:rPr>
+          <w:rFonts w:eastAsiaTheme="minorEastAsia"/>
+          <w:szCs w:val="36"/>
+        </w:rPr>
+        <w:t>&lt;Insert pic from notes&gt;</w:t>
+      </w:r>
+    </w:p>
+    <w:p>
+      <w:pPr>
+        <w:pStyle w:val="ListParagraph"/>
+        <w:numPr>
+          <w:ilvl w:val="0"/>
+          <w:numId w:val="2"/>
+        </w:numPr>
+        <w:tabs>
+          <w:tab w:val="left" w:pos="2235"/>
+        </w:tabs>
+        <w:ind w:left="426"/>
+        <w:rPr>
+          <w:rFonts w:eastAsiaTheme="minorEastAsia"/>
+          <w:szCs w:val="36"/>
+        </w:rPr>
+      </w:pPr>
+      <w:r>
+        <w:rPr>
+          <w:rFonts w:eastAsiaTheme="minorEastAsia"/>
+          <w:szCs w:val="36"/>
+        </w:rPr>
+        <w:t xml:space="preserve"> </w:t>
+      </w:r>
+    </w:p>
+    <w:p>
+      <w:pPr>
+        <w:pStyle w:val="ListParagraph"/>
+        <w:tabs>
+          <w:tab w:val="left" w:pos="2235"/>
+        </w:tabs>
+        <w:ind w:left="426"/>
+        <w:rPr>
+          <w:rFonts w:eastAsiaTheme="minorEastAsia"/>
+          <w:szCs w:val="36"/>
+        </w:rPr>
+      </w:pPr>
+      <w:r>
+        <w:rPr>
+          <w:rFonts w:eastAsiaTheme="minorEastAsia"/>
+          <w:szCs w:val="36"/>
+        </w:rPr>
+        <w:t>There are infinite plans that lead to the satisfaction of the goal as you can infinitely sail in green waters forever. Even without being able to sail in green waters forever you can still sail back and forth between different waters, hence there are still infinite plans. The most optimal plan would be as follow:</w:t>
+      </w:r>
+    </w:p>
+    <w:p>
+      <w:pPr>
+        <w:pStyle w:val="ListParagraph"/>
+        <w:tabs>
+          <w:tab w:val="left" w:pos="2235"/>
+        </w:tabs>
+        <w:ind w:left="426"/>
+        <w:rPr>
+          <w:rFonts w:eastAsiaTheme="minorEastAsia"/>
+          <w:szCs w:val="36"/>
+        </w:rPr>
+      </w:pPr>
+      <w:proofErr w:type="spellStart"/>
+      <w:r>
+        <w:rPr>
+          <w:rFonts w:eastAsiaTheme="minorEastAsia"/>
+          <w:szCs w:val="36"/>
+        </w:rPr>
+        <w:t>SailOut</w:t>
+      </w:r>
+      <w:proofErr w:type="spellEnd"/>
+      <w:r>
+        <w:rPr>
+          <w:rFonts w:eastAsiaTheme="minorEastAsia"/>
+          <w:szCs w:val="36"/>
+        </w:rPr>
+        <w:t xml:space="preserve">(Bay, White) </w:t>
+      </w:r>
+      <w:r>
+        <w:rPr>
+          <w:rFonts w:eastAsiaTheme="minorEastAsia"/>
+          <w:szCs w:val="36"/>
+        </w:rPr>
+        <w:sym w:font="Wingdings" w:char="F0E0"/>
+      </w:r>
+      <w:r>
+        <w:rPr>
+          <w:rFonts w:eastAsiaTheme="minorEastAsia"/>
+          <w:szCs w:val="36"/>
+        </w:rPr>
+        <w:t xml:space="preserve"> </w:t>
+      </w:r>
+      <w:proofErr w:type="spellStart"/>
+      <w:r>
+        <w:rPr>
+          <w:rFonts w:eastAsiaTheme="minorEastAsia"/>
+          <w:szCs w:val="36"/>
+        </w:rPr>
+        <w:t>SailOut</w:t>
+      </w:r>
+      <w:proofErr w:type="spellEnd"/>
+      <w:r>
+        <w:rPr>
+          <w:rFonts w:eastAsiaTheme="minorEastAsia"/>
+          <w:szCs w:val="36"/>
+        </w:rPr>
+        <w:t xml:space="preserve">(White, Blue) </w:t>
+      </w:r>
+      <w:r>
+        <w:rPr>
+          <w:rFonts w:eastAsiaTheme="minorEastAsia"/>
+          <w:szCs w:val="36"/>
+        </w:rPr>
+        <w:sym w:font="Wingdings" w:char="F0E0"/>
+      </w:r>
+      <w:r>
+        <w:rPr>
+          <w:rFonts w:eastAsiaTheme="minorEastAsia"/>
+          <w:szCs w:val="36"/>
+        </w:rPr>
+        <w:t xml:space="preserve"> Dive(Blue) </w:t>
+      </w:r>
+      <w:r>
+        <w:rPr>
+          <w:rFonts w:eastAsiaTheme="minorEastAsia"/>
+          <w:szCs w:val="36"/>
+        </w:rPr>
+        <w:sym w:font="Wingdings" w:char="F0E0"/>
+      </w:r>
+      <w:r>
+        <w:rPr>
+          <w:rFonts w:eastAsiaTheme="minorEastAsia"/>
+          <w:szCs w:val="36"/>
+        </w:rPr>
+        <w:t xml:space="preserve"> Pick(Blue) </w:t>
+      </w:r>
+      <w:r>
+        <w:rPr>
+          <w:rFonts w:eastAsiaTheme="minorEastAsia"/>
+          <w:szCs w:val="36"/>
+        </w:rPr>
+        <w:sym w:font="Wingdings" w:char="F0E0"/>
+      </w:r>
+      <w:r>
+        <w:rPr>
+          <w:rFonts w:eastAsiaTheme="minorEastAsia"/>
+          <w:szCs w:val="36"/>
+        </w:rPr>
+        <w:t xml:space="preserve"> Surface() </w:t>
+      </w:r>
+      <w:r>
+        <w:rPr>
+          <w:rFonts w:eastAsiaTheme="minorEastAsia"/>
+          <w:szCs w:val="36"/>
+        </w:rPr>
+        <w:sym w:font="Wingdings" w:char="F0E0"/>
+      </w:r>
+      <w:r>
+        <w:rPr>
+          <w:rFonts w:eastAsiaTheme="minorEastAsia"/>
+          <w:szCs w:val="36"/>
+        </w:rPr>
+        <w:t xml:space="preserve"> </w:t>
+      </w:r>
+      <w:proofErr w:type="spellStart"/>
+      <w:r>
+        <w:rPr>
+          <w:rFonts w:eastAsiaTheme="minorEastAsia"/>
+          <w:szCs w:val="36"/>
+        </w:rPr>
+        <w:t>SailIn</w:t>
+      </w:r>
+      <w:proofErr w:type="spellEnd"/>
+      <w:r>
+        <w:rPr>
+          <w:rFonts w:eastAsiaTheme="minorEastAsia"/>
+          <w:szCs w:val="36"/>
+        </w:rPr>
+        <w:t xml:space="preserve">(Blue, White) </w:t>
+      </w:r>
+      <w:r>
+        <w:rPr>
+          <w:rFonts w:eastAsiaTheme="minorEastAsia"/>
+          <w:szCs w:val="36"/>
+        </w:rPr>
+        <w:sym w:font="Wingdings" w:char="F0E0"/>
+      </w:r>
+      <w:r>
+        <w:rPr>
+          <w:rFonts w:eastAsiaTheme="minorEastAsia"/>
+          <w:szCs w:val="36"/>
+        </w:rPr>
+        <w:t xml:space="preserve"> </w:t>
+      </w:r>
+      <w:proofErr w:type="spellStart"/>
+      <w:r>
+        <w:rPr>
+          <w:rFonts w:eastAsiaTheme="minorEastAsia"/>
+          <w:szCs w:val="36"/>
+        </w:rPr>
+        <w:t>SailIn</w:t>
+      </w:r>
+      <w:proofErr w:type="spellEnd"/>
+      <w:r>
+        <w:rPr>
+          <w:rFonts w:eastAsiaTheme="minorEastAsia"/>
+          <w:szCs w:val="36"/>
+        </w:rPr>
+        <w:t>(White, Bay)</w:t>
+      </w:r>
+    </w:p>
+    <w:p>
+      <w:pPr>
+        <w:pStyle w:val="ListParagraph"/>
+        <w:tabs>
+          <w:tab w:val="left" w:pos="2235"/>
+        </w:tabs>
+        <w:ind w:left="426"/>
+        <w:rPr>
+          <w:rFonts w:eastAsiaTheme="minorEastAsia"/>
+          <w:szCs w:val="36"/>
+        </w:rPr>
+      </w:pPr>
       <w:bookmarkStart w:id="0" w:name="_GoBack"/>
       <w:bookmarkEnd w:id="0"/>
+    </w:p>
+    <w:p>
+      <w:pPr>
+        <w:pStyle w:val="ListParagraph"/>
+        <w:tabs>
+          <w:tab w:val="left" w:pos="2235"/>
+        </w:tabs>
+        <w:ind w:left="426"/>
+        <w:rPr>
+          <w:rFonts w:eastAsiaTheme="minorEastAsia"/>
+          <w:szCs w:val="36"/>
+        </w:rPr>
+      </w:pPr>
+      <w:r>
+        <w:rPr>
+          <w:rFonts w:eastAsiaTheme="minorEastAsia"/>
+          <w:szCs w:val="36"/>
+        </w:rPr>
+        <w:t>Therefore the number of actions in the most optimal plan is 7.</w:t>
+      </w:r>
+    </w:p>
+    <w:p>
+      <w:pPr>
+        <w:pStyle w:val="ListParagraph"/>
+        <w:numPr>
+          <w:ilvl w:val="0"/>
+          <w:numId w:val="2"/>
+        </w:numPr>
+        <w:tabs>
+          <w:tab w:val="left" w:pos="2235"/>
+        </w:tabs>
+        <w:ind w:left="426"/>
+        <w:rPr>
+          <w:rFonts w:eastAsiaTheme="minorEastAsia"/>
+          <w:szCs w:val="36"/>
+        </w:rPr>
+      </w:pPr>
+      <w:r>
+        <w:rPr>
+          <w:rFonts w:eastAsiaTheme="minorEastAsia"/>
+          <w:szCs w:val="36"/>
+        </w:rPr>
+        <w:t xml:space="preserve"> </w:t>
+      </w:r>
+    </w:p>
+    <w:p>
+      <w:pPr>
+        <w:pStyle w:val="ListParagraph"/>
+        <w:tabs>
+          <w:tab w:val="left" w:pos="2235"/>
+        </w:tabs>
+        <w:ind w:left="426"/>
+        <w:rPr>
+          <w:rFonts w:eastAsiaTheme="minorEastAsia"/>
+          <w:szCs w:val="36"/>
+        </w:rPr>
+      </w:pPr>
+      <w:proofErr w:type="spellStart"/>
+      <w:r>
+        <w:rPr>
+          <w:rFonts w:eastAsiaTheme="minorEastAsia"/>
+          <w:szCs w:val="36"/>
+        </w:rPr>
+        <w:t>Fluents</w:t>
+      </w:r>
+      <w:proofErr w:type="spellEnd"/>
+      <w:r>
+        <w:rPr>
+          <w:rFonts w:eastAsiaTheme="minorEastAsia"/>
+          <w:szCs w:val="36"/>
+        </w:rPr>
+        <w:t xml:space="preserve"> that are always true: </w:t>
+      </w:r>
+      <w:proofErr w:type="gramStart"/>
+      <w:r>
+        <w:rPr>
+          <w:rFonts w:eastAsiaTheme="minorEastAsia"/>
+          <w:szCs w:val="36"/>
+        </w:rPr>
+        <w:t>Next(</w:t>
+      </w:r>
+      <w:proofErr w:type="gramEnd"/>
+      <w:r>
+        <w:rPr>
+          <w:rFonts w:eastAsiaTheme="minorEastAsia"/>
+          <w:szCs w:val="36"/>
+        </w:rPr>
+        <w:t>Bay, White), Next(White, Blue), Next(Blue, Green)</w:t>
+      </w:r>
+    </w:p>
+    <w:p>
+      <w:pPr>
+        <w:pStyle w:val="ListParagraph"/>
+        <w:tabs>
+          <w:tab w:val="left" w:pos="2235"/>
+        </w:tabs>
+        <w:ind w:left="426"/>
+        <w:rPr>
+          <w:rFonts w:eastAsiaTheme="minorEastAsia"/>
+          <w:szCs w:val="36"/>
+        </w:rPr>
+      </w:pPr>
+      <w:proofErr w:type="spellStart"/>
+      <w:r>
+        <w:rPr>
+          <w:rFonts w:eastAsiaTheme="minorEastAsia"/>
+          <w:szCs w:val="36"/>
+        </w:rPr>
+        <w:t>Fluents</w:t>
+      </w:r>
+      <w:proofErr w:type="spellEnd"/>
+      <w:r>
+        <w:rPr>
+          <w:rFonts w:eastAsiaTheme="minorEastAsia"/>
+          <w:szCs w:val="36"/>
+        </w:rPr>
+        <w:t xml:space="preserve"> that are always false: </w:t>
+      </w:r>
+      <w:proofErr w:type="gramStart"/>
+      <w:r>
+        <w:rPr>
+          <w:rFonts w:eastAsiaTheme="minorEastAsia"/>
+          <w:szCs w:val="36"/>
+        </w:rPr>
+        <w:t>Next(</w:t>
+      </w:r>
+      <w:proofErr w:type="gramEnd"/>
+      <w:r>
+        <w:rPr>
+          <w:rFonts w:eastAsiaTheme="minorEastAsia"/>
+          <w:szCs w:val="36"/>
+        </w:rPr>
+        <w:t>Bay, Blue), Next(White, Green), Next(Bay, Green)</w:t>
+      </w:r>
+    </w:p>
+    <w:p>
+      <w:pPr>
+        <w:pStyle w:val="ListParagraph"/>
+        <w:tabs>
+          <w:tab w:val="left" w:pos="2235"/>
+        </w:tabs>
+        <w:ind w:left="426"/>
+        <w:rPr>
+          <w:rFonts w:eastAsiaTheme="minorEastAsia"/>
+          <w:szCs w:val="36"/>
+        </w:rPr>
+      </w:pPr>
+    </w:p>
+    <w:p>
+      <w:pPr>
+        <w:pStyle w:val="ListParagraph"/>
+        <w:tabs>
+          <w:tab w:val="left" w:pos="2235"/>
+        </w:tabs>
+        <w:ind w:left="426"/>
+        <w:rPr>
+          <w:rFonts w:eastAsiaTheme="minorEastAsia"/>
+          <w:szCs w:val="36"/>
+        </w:rPr>
+      </w:pPr>
+      <w:r>
+        <w:rPr>
+          <w:rFonts w:eastAsiaTheme="minorEastAsia"/>
+          <w:szCs w:val="36"/>
+        </w:rPr>
+        <w:t>&lt;Insert pic from notes&gt;</w:t>
+      </w:r>
+    </w:p>
+    <w:p>
+      <w:pPr>
+        <w:pStyle w:val="ListParagraph"/>
+        <w:tabs>
+          <w:tab w:val="left" w:pos="2235"/>
+        </w:tabs>
+        <w:ind w:left="426"/>
+        <w:rPr>
+          <w:rFonts w:eastAsiaTheme="minorEastAsia"/>
+          <w:szCs w:val="36"/>
+        </w:rPr>
+      </w:pPr>
+    </w:p>
+    <w:p>
+      <w:pPr>
+        <w:pStyle w:val="ListParagraph"/>
+        <w:tabs>
+          <w:tab w:val="left" w:pos="2235"/>
+        </w:tabs>
+        <w:ind w:left="426"/>
+        <w:rPr>
+          <w:rFonts w:eastAsiaTheme="minorEastAsia"/>
+          <w:szCs w:val="36"/>
+        </w:rPr>
+      </w:pPr>
+      <w:r>
+        <w:rPr>
+          <w:rFonts w:eastAsiaTheme="minorEastAsia"/>
+          <w:szCs w:val="36"/>
+        </w:rPr>
+        <w:lastRenderedPageBreak/>
+        <w:t>There are 4 actual physical states in the initial belief state. There are still infinite number of plans that lead to the satisfaction of the goal as you can still forever sail in green waters. The most optimal plan would be as follows:</w:t>
+      </w:r>
+    </w:p>
+    <w:p>
+      <w:pPr>
+        <w:pStyle w:val="ListParagraph"/>
+        <w:tabs>
+          <w:tab w:val="left" w:pos="2235"/>
+        </w:tabs>
+        <w:ind w:left="426"/>
+        <w:rPr>
+          <w:rFonts w:eastAsiaTheme="minorEastAsia"/>
+          <w:szCs w:val="36"/>
+        </w:rPr>
+      </w:pPr>
+      <w:proofErr w:type="spellStart"/>
+      <w:r>
+        <w:rPr>
+          <w:rFonts w:eastAsiaTheme="minorEastAsia"/>
+          <w:szCs w:val="36"/>
+        </w:rPr>
+        <w:t>SailOut</w:t>
+      </w:r>
+      <w:proofErr w:type="spellEnd"/>
+      <w:r>
+        <w:rPr>
+          <w:rFonts w:eastAsiaTheme="minorEastAsia"/>
+          <w:szCs w:val="36"/>
+        </w:rPr>
+        <w:t xml:space="preserve">(Bay, White) </w:t>
+      </w:r>
+      <w:r>
+        <w:rPr>
+          <w:rFonts w:eastAsiaTheme="minorEastAsia"/>
+          <w:szCs w:val="36"/>
+        </w:rPr>
+        <w:sym w:font="Wingdings" w:char="F0E0"/>
+      </w:r>
+      <w:r>
+        <w:rPr>
+          <w:rFonts w:eastAsiaTheme="minorEastAsia"/>
+          <w:szCs w:val="36"/>
+        </w:rPr>
+        <w:t xml:space="preserve"> </w:t>
+      </w:r>
+      <w:proofErr w:type="spellStart"/>
+      <w:r>
+        <w:rPr>
+          <w:rFonts w:eastAsiaTheme="minorEastAsia"/>
+          <w:szCs w:val="36"/>
+        </w:rPr>
+        <w:t>SailOut</w:t>
+      </w:r>
+      <w:proofErr w:type="spellEnd"/>
+      <w:r>
+        <w:rPr>
+          <w:rFonts w:eastAsiaTheme="minorEastAsia"/>
+          <w:szCs w:val="36"/>
+        </w:rPr>
+        <w:t xml:space="preserve">(White, Blue) </w:t>
+      </w:r>
+      <w:r>
+        <w:rPr>
+          <w:rFonts w:eastAsiaTheme="minorEastAsia"/>
+          <w:szCs w:val="36"/>
+        </w:rPr>
+        <w:sym w:font="Wingdings" w:char="F0E0"/>
+      </w:r>
+      <w:r>
+        <w:rPr>
+          <w:rFonts w:eastAsiaTheme="minorEastAsia"/>
+          <w:szCs w:val="36"/>
+        </w:rPr>
+        <w:t xml:space="preserve"> </w:t>
+      </w:r>
+      <w:proofErr w:type="spellStart"/>
+      <w:r>
+        <w:rPr>
+          <w:rFonts w:eastAsiaTheme="minorEastAsia"/>
+          <w:szCs w:val="36"/>
+        </w:rPr>
+        <w:t>SailOut</w:t>
+      </w:r>
+      <w:proofErr w:type="spellEnd"/>
+      <w:r>
+        <w:rPr>
+          <w:rFonts w:eastAsiaTheme="minorEastAsia"/>
+          <w:szCs w:val="36"/>
+        </w:rPr>
+        <w:t xml:space="preserve">(Blue, Green) </w:t>
+      </w:r>
+      <w:r>
+        <w:rPr>
+          <w:rFonts w:eastAsiaTheme="minorEastAsia"/>
+          <w:szCs w:val="36"/>
+        </w:rPr>
+        <w:sym w:font="Wingdings" w:char="F0E0"/>
+      </w:r>
+      <w:r>
+        <w:rPr>
+          <w:rFonts w:eastAsiaTheme="minorEastAsia"/>
+          <w:szCs w:val="36"/>
+        </w:rPr>
+        <w:t xml:space="preserve"> </w:t>
+      </w:r>
+      <w:proofErr w:type="spellStart"/>
+      <w:r>
+        <w:rPr>
+          <w:rFonts w:eastAsiaTheme="minorEastAsia"/>
+          <w:szCs w:val="36"/>
+        </w:rPr>
+        <w:t>SailIn</w:t>
+      </w:r>
+      <w:proofErr w:type="spellEnd"/>
+      <w:r>
+        <w:rPr>
+          <w:rFonts w:eastAsiaTheme="minorEastAsia"/>
+          <w:szCs w:val="36"/>
+        </w:rPr>
+        <w:t xml:space="preserve">(Green, Blue) </w:t>
+      </w:r>
+      <w:r>
+        <w:rPr>
+          <w:rFonts w:eastAsiaTheme="minorEastAsia"/>
+          <w:szCs w:val="36"/>
+        </w:rPr>
+        <w:sym w:font="Wingdings" w:char="F0E0"/>
+      </w:r>
+      <w:r>
+        <w:rPr>
+          <w:rFonts w:eastAsiaTheme="minorEastAsia"/>
+          <w:szCs w:val="36"/>
+        </w:rPr>
+        <w:t xml:space="preserve"> Dive(Blue) </w:t>
+      </w:r>
+      <w:r>
+        <w:rPr>
+          <w:rFonts w:eastAsiaTheme="minorEastAsia"/>
+          <w:szCs w:val="36"/>
+        </w:rPr>
+        <w:sym w:font="Wingdings" w:char="F0E0"/>
+      </w:r>
+      <w:r>
+        <w:rPr>
+          <w:rFonts w:eastAsiaTheme="minorEastAsia"/>
+          <w:szCs w:val="36"/>
+        </w:rPr>
+        <w:t xml:space="preserve"> Pick(Blue) </w:t>
+      </w:r>
+      <w:r>
+        <w:rPr>
+          <w:rFonts w:eastAsiaTheme="minorEastAsia"/>
+          <w:szCs w:val="36"/>
+        </w:rPr>
+        <w:sym w:font="Wingdings" w:char="F0E0"/>
+      </w:r>
+      <w:r>
+        <w:rPr>
+          <w:rFonts w:eastAsiaTheme="minorEastAsia"/>
+          <w:szCs w:val="36"/>
+        </w:rPr>
+        <w:t xml:space="preserve"> Surface </w:t>
+      </w:r>
+      <w:r>
+        <w:rPr>
+          <w:rFonts w:eastAsiaTheme="minorEastAsia"/>
+          <w:szCs w:val="36"/>
+        </w:rPr>
+        <w:sym w:font="Wingdings" w:char="F0E0"/>
+      </w:r>
+      <w:r>
+        <w:rPr>
+          <w:rFonts w:eastAsiaTheme="minorEastAsia"/>
+          <w:szCs w:val="36"/>
+        </w:rPr>
+        <w:t xml:space="preserve"> </w:t>
+      </w:r>
+      <w:proofErr w:type="spellStart"/>
+      <w:r>
+        <w:rPr>
+          <w:rFonts w:eastAsiaTheme="minorEastAsia"/>
+          <w:szCs w:val="36"/>
+        </w:rPr>
+        <w:t>SailIn</w:t>
+      </w:r>
+      <w:proofErr w:type="spellEnd"/>
+      <w:r>
+        <w:rPr>
+          <w:rFonts w:eastAsiaTheme="minorEastAsia"/>
+          <w:szCs w:val="36"/>
+        </w:rPr>
+        <w:t xml:space="preserve">(Blue, White) </w:t>
+      </w:r>
+      <w:r>
+        <w:rPr>
+          <w:rFonts w:eastAsiaTheme="minorEastAsia"/>
+          <w:szCs w:val="36"/>
+        </w:rPr>
+        <w:sym w:font="Wingdings" w:char="F0E0"/>
+      </w:r>
+      <w:r>
+        <w:rPr>
+          <w:rFonts w:eastAsiaTheme="minorEastAsia"/>
+          <w:szCs w:val="36"/>
+        </w:rPr>
+        <w:t xml:space="preserve"> </w:t>
+      </w:r>
+      <w:proofErr w:type="spellStart"/>
+      <w:r>
+        <w:rPr>
+          <w:rFonts w:eastAsiaTheme="minorEastAsia"/>
+          <w:szCs w:val="36"/>
+        </w:rPr>
+        <w:t>SailIn</w:t>
+      </w:r>
+      <w:proofErr w:type="spellEnd"/>
+      <w:r>
+        <w:rPr>
+          <w:rFonts w:eastAsiaTheme="minorEastAsia"/>
+          <w:szCs w:val="36"/>
+        </w:rPr>
+        <w:t>(White, Bay)</w:t>
+      </w:r>
+    </w:p>
+    <w:p>
+      <w:pPr>
+        <w:pStyle w:val="ListParagraph"/>
+        <w:tabs>
+          <w:tab w:val="left" w:pos="2235"/>
+        </w:tabs>
+        <w:ind w:left="426"/>
+        <w:rPr>
+          <w:rFonts w:eastAsiaTheme="minorEastAsia"/>
+          <w:szCs w:val="36"/>
+        </w:rPr>
+      </w:pPr>
+    </w:p>
+    <w:p>
+      <w:pPr>
+        <w:pStyle w:val="ListParagraph"/>
+        <w:tabs>
+          <w:tab w:val="left" w:pos="2235"/>
+        </w:tabs>
+        <w:ind w:left="426"/>
+        <w:rPr>
+          <w:rFonts w:eastAsiaTheme="minorEastAsia"/>
+          <w:szCs w:val="36"/>
+        </w:rPr>
+      </w:pPr>
+      <w:r>
+        <w:rPr>
+          <w:rFonts w:eastAsiaTheme="minorEastAsia"/>
+          <w:szCs w:val="36"/>
+        </w:rPr>
+        <w:t xml:space="preserve">To find the optimal path with 100% success rate, we need to assume the boat is furthers from the green waters as we are unable to observe which waters we are in. It doesn’t matter which waters we are in initially as we can forever sail in the green waters so as long as we </w:t>
+      </w:r>
+      <w:proofErr w:type="spellStart"/>
+      <w:r>
+        <w:rPr>
+          <w:rFonts w:eastAsiaTheme="minorEastAsia"/>
+          <w:szCs w:val="36"/>
+        </w:rPr>
+        <w:t>sailout</w:t>
+      </w:r>
+      <w:proofErr w:type="spellEnd"/>
+      <w:r>
+        <w:rPr>
+          <w:rFonts w:eastAsiaTheme="minorEastAsia"/>
+          <w:szCs w:val="36"/>
+        </w:rPr>
+        <w:t xml:space="preserve"> 3 times we know for sure we are in the green waters. From there we know what state we are in so we can follow the logical steps to getting the treasure. Hence the above action plan is just an example, for all we knew we could have been sailing out from the green waters 3 times but we wouldn’t know for sure what state we were in until we completed those actions.</w:t>
+      </w:r>
     </w:p>
     <w:sectPr>
       <w:pgSz w:w="11906" w:h="16838"/>
@@ -1888,8 +2359,8 @@
   <w:abstractNum w:abstractNumId="0" w15:restartNumberingAfterBreak="0">
     <w:nsid w:val="07AF6A6D"/>
     <w:multiLevelType w:val="hybridMultilevel"/>
-    <w:tmpl w:val="1CCAD238"/>
-    <w:lvl w:ilvl="0" w:tplc="59AEED6A">
+    <w:tmpl w:val="2AB83878"/>
+    <w:lvl w:ilvl="0" w:tplc="E16446EA">
       <w:start w:val="1"/>
       <w:numFmt w:val="decimal"/>
       <w:lvlText w:val="2.%1."/>
@@ -1899,6 +2370,7 @@
       </w:pPr>
       <w:rPr>
         <w:rFonts w:ascii="Cambria Math" w:hAnsi="Cambria Math" w:hint="default"/>
+        <w:b/>
       </w:rPr>
     </w:lvl>
     <w:lvl w:ilvl="1" w:tplc="0C090019" w:tentative="1">
@@ -1974,8 +2446,101 @@
       </w:pPr>
     </w:lvl>
   </w:abstractNum>
+  <w:abstractNum w:abstractNumId="1" w15:restartNumberingAfterBreak="0">
+    <w:nsid w:val="1BAC54D6"/>
+    <w:multiLevelType w:val="hybridMultilevel"/>
+    <w:tmpl w:val="D48A53B6"/>
+    <w:lvl w:ilvl="0" w:tplc="F3B03FA0">
+      <w:start w:val="1"/>
+      <w:numFmt w:val="decimal"/>
+      <w:lvlText w:val="3.%1."/>
+      <w:lvlJc w:val="left"/>
+      <w:pPr>
+        <w:ind w:left="1146" w:hanging="360"/>
+      </w:pPr>
+      <w:rPr>
+        <w:rFonts w:hint="default"/>
+        <w:b/>
+      </w:rPr>
+    </w:lvl>
+    <w:lvl w:ilvl="1" w:tplc="0C090019" w:tentative="1">
+      <w:start w:val="1"/>
+      <w:numFmt w:val="lowerLetter"/>
+      <w:lvlText w:val="%2."/>
+      <w:lvlJc w:val="left"/>
+      <w:pPr>
+        <w:ind w:left="1440" w:hanging="360"/>
+      </w:pPr>
+    </w:lvl>
+    <w:lvl w:ilvl="2" w:tplc="0C09001B" w:tentative="1">
+      <w:start w:val="1"/>
+      <w:numFmt w:val="lowerRoman"/>
+      <w:lvlText w:val="%3."/>
+      <w:lvlJc w:val="right"/>
+      <w:pPr>
+        <w:ind w:left="2160" w:hanging="180"/>
+      </w:pPr>
+    </w:lvl>
+    <w:lvl w:ilvl="3" w:tplc="0C09000F" w:tentative="1">
+      <w:start w:val="1"/>
+      <w:numFmt w:val="decimal"/>
+      <w:lvlText w:val="%4."/>
+      <w:lvlJc w:val="left"/>
+      <w:pPr>
+        <w:ind w:left="2880" w:hanging="360"/>
+      </w:pPr>
+    </w:lvl>
+    <w:lvl w:ilvl="4" w:tplc="0C090019" w:tentative="1">
+      <w:start w:val="1"/>
+      <w:numFmt w:val="lowerLetter"/>
+      <w:lvlText w:val="%5."/>
+      <w:lvlJc w:val="left"/>
+      <w:pPr>
+        <w:ind w:left="3600" w:hanging="360"/>
+      </w:pPr>
+    </w:lvl>
+    <w:lvl w:ilvl="5" w:tplc="0C09001B" w:tentative="1">
+      <w:start w:val="1"/>
+      <w:numFmt w:val="lowerRoman"/>
+      <w:lvlText w:val="%6."/>
+      <w:lvlJc w:val="right"/>
+      <w:pPr>
+        <w:ind w:left="4320" w:hanging="180"/>
+      </w:pPr>
+    </w:lvl>
+    <w:lvl w:ilvl="6" w:tplc="0C09000F" w:tentative="1">
+      <w:start w:val="1"/>
+      <w:numFmt w:val="decimal"/>
+      <w:lvlText w:val="%7."/>
+      <w:lvlJc w:val="left"/>
+      <w:pPr>
+        <w:ind w:left="5040" w:hanging="360"/>
+      </w:pPr>
+    </w:lvl>
+    <w:lvl w:ilvl="7" w:tplc="0C090019" w:tentative="1">
+      <w:start w:val="1"/>
+      <w:numFmt w:val="lowerLetter"/>
+      <w:lvlText w:val="%8."/>
+      <w:lvlJc w:val="left"/>
+      <w:pPr>
+        <w:ind w:left="5760" w:hanging="360"/>
+      </w:pPr>
+    </w:lvl>
+    <w:lvl w:ilvl="8" w:tplc="0C09001B" w:tentative="1">
+      <w:start w:val="1"/>
+      <w:numFmt w:val="lowerRoman"/>
+      <w:lvlText w:val="%9."/>
+      <w:lvlJc w:val="right"/>
+      <w:pPr>
+        <w:ind w:left="6480" w:hanging="180"/>
+      </w:pPr>
+    </w:lvl>
+  </w:abstractNum>
   <w:num w:numId="1">
     <w:abstractNumId w:val="0"/>
+  </w:num>
+  <w:num w:numId="2">
+    <w:abstractNumId w:val="1"/>
   </w:num>
 </w:numbering>
 </file>
@@ -2702,7 +3267,7 @@
 </file>
 
 <file path=customXml/itemProps1.xml><?xml version="1.0" encoding="utf-8"?>
-<ds:datastoreItem xmlns:ds="http://schemas.openxmlformats.org/officeDocument/2006/customXml" ds:itemID="{8E6AF8A3-E54C-45E5-8732-AE302FA67B0D}">
+<ds:datastoreItem xmlns:ds="http://schemas.openxmlformats.org/officeDocument/2006/customXml" ds:itemID="{647371E1-7C20-45F2-A7CB-FB81A37AD928}">
   <ds:schemaRefs>
     <ds:schemaRef ds:uri="http://schemas.openxmlformats.org/officeDocument/2006/bibliography"/>
   </ds:schemaRefs>

</xml_diff>